<commit_message>
Métodos de la lógica de negocio
</commit_message>
<xml_diff>
--- a/doc/DocumentacionServer.docx
+++ b/doc/DocumentacionServer.docx
@@ -857,9 +857,11 @@
             <w:tcW w:w="4363" w:type="dxa"/>
           </w:tcPr>
           <w:p>
-            <w:r>
-              <w:t>Dato</w:t>
-            </w:r>
+            <w:proofErr w:type="spellStart"/>
+            <w:r>
+              <w:t>Medicion</w:t>
+            </w:r>
+            <w:proofErr w:type="spellEnd"/>
           </w:p>
         </w:tc>
         <w:tc>
@@ -1053,35 +1055,43 @@
     </w:p>
     <w:p>
       <w:r>
-        <w:t xml:space="preserve">  "mediciones": [</w:t>
-      </w:r>
-    </w:p>
-    <w:p>
-      <w:r>
-        <w:t xml:space="preserve">    {</w:t>
-      </w:r>
-    </w:p>
-    <w:p>
-      <w:r>
-        <w:t xml:space="preserve">      "dato": 25545.25,</w:t>
-      </w:r>
-    </w:p>
-    <w:p>
-      <w:r>
-        <w:t xml:space="preserve">      "fecha": "05/10/2021",</w:t>
-      </w:r>
-    </w:p>
-    <w:p>
-      <w:r>
-        <w:t xml:space="preserve">      "hora":"15:00",</w:t>
-      </w:r>
-    </w:p>
-    <w:p>
-      <w:r>
-        <w:t xml:space="preserve">      "</w:t>
+        <w:t xml:space="preserve"> "mediciones": [</w:t>
+      </w:r>
+    </w:p>
+    <w:p>
+      <w:r>
+        <w:t xml:space="preserve"> {</w:t>
+      </w:r>
+    </w:p>
+    <w:p>
+      <w:r>
+        <w:t xml:space="preserve"> "</w:t>
       </w:r>
       <w:proofErr w:type="spellStart"/>
       <w:r>
+        <w:t>medicion</w:t>
+      </w:r>
+      <w:proofErr w:type="spellEnd"/>
+      <w:r>
+        <w:t>": 25545.25,</w:t>
+      </w:r>
+    </w:p>
+    <w:p>
+      <w:r>
+        <w:t xml:space="preserve"> "fecha": "05/10/2021",</w:t>
+      </w:r>
+    </w:p>
+    <w:p>
+      <w:r>
+        <w:t xml:space="preserve"> "hora":"15:00",</w:t>
+      </w:r>
+    </w:p>
+    <w:p>
+      <w:r>
+        <w:t xml:space="preserve"> "</w:t>
+      </w:r>
+      <w:proofErr w:type="spellStart"/>
+      <w:r>
         <w:t>localización_lat</w:t>
       </w:r>
       <w:proofErr w:type="spellEnd"/>
@@ -1091,82 +1101,75 @@
     </w:p>
     <w:p>
       <w:r>
-        <w:t xml:space="preserve">       "</w:t>
-      </w:r>
-      <w:r>
-        <w:t xml:space="preserve"> </w:t>
+        <w:t xml:space="preserve"> " </w:t>
       </w:r>
       <w:proofErr w:type="spellStart"/>
       <w:r>
-        <w:t>localización_</w:t>
-      </w:r>
-      <w:r>
-        <w:t>lon</w:t>
+        <w:t>localización_lon</w:t>
       </w:r>
       <w:proofErr w:type="spellEnd"/>
       <w:r>
-        <w:t>": 15.2</w:t>
-      </w:r>
-      <w:r>
-        <w:t>,</w:t>
-      </w:r>
-    </w:p>
-    <w:p>
-      <w:r>
-        <w:t xml:space="preserve">       </w:t>
-      </w:r>
-      <w:r>
-        <w:t>"id": 1</w:t>
-      </w:r>
-    </w:p>
-    <w:p>
-      <w:r>
-        <w:t xml:space="preserve">    },</w:t>
-      </w:r>
-    </w:p>
-    <w:p>
-      <w:r>
-        <w:t xml:space="preserve">    {</w:t>
-      </w:r>
-    </w:p>
-    <w:p>
-      <w:r>
-        <w:t xml:space="preserve">      "dato": 58.25,</w:t>
-      </w:r>
-    </w:p>
-    <w:p>
-      <w:r>
-        <w:t xml:space="preserve">      "fecha": "5/10/2021",</w:t>
-      </w:r>
-    </w:p>
-    <w:p>
-      <w:r>
-        <w:t xml:space="preserve">      "hora": "16:00",</w:t>
-      </w:r>
-    </w:p>
-    <w:p>
-      <w:r>
-        <w:t xml:space="preserve">      "</w:t>
+        <w:t>": 15.2,</w:t>
+      </w:r>
+    </w:p>
+    <w:p>
+      <w:r>
+        <w:t xml:space="preserve"> "id": 1</w:t>
+      </w:r>
+    </w:p>
+    <w:p>
+      <w:r>
+        <w:t xml:space="preserve"> },</w:t>
+      </w:r>
+    </w:p>
+    <w:p>
+      <w:r>
+        <w:t xml:space="preserve"> {</w:t>
+      </w:r>
+    </w:p>
+    <w:p>
+      <w:r>
+        <w:t xml:space="preserve"> "</w:t>
       </w:r>
       <w:proofErr w:type="spellStart"/>
       <w:r>
-        <w:t>localización_lat</w:t>
+        <w:t>medicion</w:t>
       </w:r>
       <w:proofErr w:type="spellEnd"/>
       <w:r>
+        <w:t>": 58.25,</w:t>
+      </w:r>
+    </w:p>
+    <w:p>
+      <w:r>
+        <w:t xml:space="preserve"> "fecha": "5/10/2021",</w:t>
+      </w:r>
+    </w:p>
+    <w:p>
+      <w:r>
+        <w:t xml:space="preserve"> "hora": "16:00",</w:t>
+      </w:r>
+    </w:p>
+    <w:p>
+      <w:r>
+        <w:t xml:space="preserve"> "</w:t>
+      </w:r>
+      <w:proofErr w:type="spellStart"/>
+      <w:r>
+        <w:t>localizacion_lat</w:t>
+      </w:r>
+      <w:proofErr w:type="spellEnd"/>
+      <w:r>
         <w:t>": 17.1,</w:t>
       </w:r>
     </w:p>
     <w:p>
       <w:r>
-        <w:t xml:space="preserve">       "</w:t>
-      </w:r>
-      <w:r>
-        <w:t xml:space="preserve"> </w:t>
+        <w:t xml:space="preserve"> " </w:t>
       </w:r>
       <w:proofErr w:type="spellStart"/>
       <w:r>
-        <w:t>localización_lon</w:t>
+        <w:t>localizacion_lon</w:t>
       </w:r>
       <w:proofErr w:type="spellEnd"/>
       <w:r>
@@ -1175,23 +1178,17 @@
     </w:p>
     <w:p>
       <w:r>
-        <w:t xml:space="preserve">    </w:t>
-      </w:r>
-      <w:r>
-        <w:t xml:space="preserve">   </w:t>
-      </w:r>
-      <w:r>
-        <w:t>"id": 5</w:t>
-      </w:r>
-    </w:p>
-    <w:p>
-      <w:r>
-        <w:t xml:space="preserve">    }</w:t>
-      </w:r>
-    </w:p>
-    <w:p>
-      <w:r>
-        <w:t xml:space="preserve">  ]</w:t>
+        <w:t xml:space="preserve"> "id": 5</w:t>
+      </w:r>
+    </w:p>
+    <w:p>
+      <w:r>
+        <w:t xml:space="preserve"> }</w:t>
+      </w:r>
+    </w:p>
+    <w:p>
+      <w:r>
+        <w:t xml:space="preserve"> ]</w:t>
       </w:r>
     </w:p>
     <w:p>

</xml_diff>

<commit_message>
Funcionamiento completo de Peticiones Rest
</commit_message>
<xml_diff>
--- a/doc/DocumentacionServer.docx
+++ b/doc/DocumentacionServer.docx
@@ -1092,7 +1092,13 @@
       </w:r>
       <w:proofErr w:type="spellStart"/>
       <w:r>
-        <w:t>localización_lat</w:t>
+        <w:t>localizaci</w:t>
+      </w:r>
+      <w:r>
+        <w:t>o</w:t>
+      </w:r>
+      <w:r>
+        <w:t>n_lat</w:t>
       </w:r>
       <w:proofErr w:type="spellEnd"/>
       <w:r>
@@ -1105,7 +1111,13 @@
       </w:r>
       <w:proofErr w:type="spellStart"/>
       <w:r>
-        <w:t>localización_lon</w:t>
+        <w:t>localizaci</w:t>
+      </w:r>
+      <w:r>
+        <w:t>o</w:t>
+      </w:r>
+      <w:r>
+        <w:t>n_lon</w:t>
       </w:r>
       <w:proofErr w:type="spellEnd"/>
       <w:r>

</xml_diff>

<commit_message>
Agregar comentarios al código
</commit_message>
<xml_diff>
--- a/doc/DocumentacionServer.docx
+++ b/doc/DocumentacionServer.docx
@@ -626,15 +626,27 @@
     </w:p>
     <w:p/>
     <w:p>
-      <w:r>
+      <w:pPr>
         <w:rPr>
           <w:noProof/>
         </w:rPr>
+      </w:pPr>
+      <w:r>
+        <w:rPr>
+          <w:noProof/>
+        </w:rPr>
+        <w:br w:type="page"/>
+      </w:r>
+      <w:r>
+        <w:rPr>
+          <w:noProof/>
+        </w:rPr>
+        <w:lastRenderedPageBreak/>
         <w:drawing>
-          <wp:inline distT="0" distB="0" distL="0" distR="0" wp14:anchorId="5D35C041" wp14:editId="721D53B4">
-            <wp:extent cx="5391150" cy="2333625"/>
-            <wp:effectExtent l="0" t="0" r="0" b="9525"/>
-            <wp:docPr id="2" name="Imagen 2" descr="Diagrama&#10;&#10;Descripción generada automáticamente"/>
+          <wp:inline distT="0" distB="0" distL="0" distR="0" wp14:anchorId="4DE4AF83" wp14:editId="5495B4E4">
+            <wp:extent cx="9416331" cy="2880042"/>
+            <wp:effectExtent l="0" t="8573" r="5398" b="5397"/>
+            <wp:docPr id="5" name="Imagen 5" descr="Diagrama&#10;&#10;Descripción generada automáticamente"/>
             <wp:cNvGraphicFramePr>
               <a:graphicFrameLocks xmlns:a="http://schemas.openxmlformats.org/drawingml/2006/main" noChangeAspect="1"/>
             </wp:cNvGraphicFramePr>
@@ -642,7 +654,7 @@
               <a:graphicData uri="http://schemas.openxmlformats.org/drawingml/2006/picture">
                 <pic:pic xmlns:pic="http://schemas.openxmlformats.org/drawingml/2006/picture">
                   <pic:nvPicPr>
-                    <pic:cNvPr id="2" name="Imagen 2" descr="Diagrama&#10;&#10;Descripción generada automáticamente"/>
+                    <pic:cNvPr id="5" name="Imagen 5" descr="Diagrama&#10;&#10;Descripción generada automáticamente"/>
                     <pic:cNvPicPr>
                       <a:picLocks noChangeAspect="1" noChangeArrowheads="1"/>
                     </pic:cNvPicPr>
@@ -661,9 +673,9 @@
                     </a:stretch>
                   </pic:blipFill>
                   <pic:spPr bwMode="auto">
-                    <a:xfrm>
+                    <a:xfrm rot="16200000">
                       <a:off x="0" y="0"/>
-                      <a:ext cx="5391150" cy="2333625"/>
+                      <a:ext cx="9416331" cy="2880042"/>
                     </a:xfrm>
                     <a:prstGeom prst="rect">
                       <a:avLst/>
@@ -680,6 +692,8 @@
         </w:drawing>
       </w:r>
     </w:p>
+    <w:p/>
+    <w:p/>
     <w:p>
       <w:pPr>
         <w:pStyle w:val="Ttulo2"/>

</xml_diff>

<commit_message>
Separar lógica del backEnd de la web. (se queda solo la Logica verdadera)
</commit_message>
<xml_diff>
--- a/doc/DocumentacionServer.docx
+++ b/doc/DocumentacionServer.docx
@@ -1058,9 +1058,9 @@
         <w:tblLook w:val="04A0" w:firstRow="1" w:lastRow="0" w:firstColumn="1" w:lastColumn="0" w:noHBand="0" w:noVBand="1"/>
       </w:tblPr>
       <w:tblGrid>
-        <w:gridCol w:w="1955"/>
-        <w:gridCol w:w="1345"/>
-        <w:gridCol w:w="5619"/>
+        <w:gridCol w:w="2934"/>
+        <w:gridCol w:w="1336"/>
+        <w:gridCol w:w="4649"/>
       </w:tblGrid>
       <w:tr>
         <w:trPr>
@@ -1197,7 +1197,7 @@
           <w:p>
             <w:proofErr w:type="spellStart"/>
             <w:r>
-              <w:t>getAllMeasures</w:t>
+              <w:t>obtenerTodasLasMediciones</w:t>
             </w:r>
             <w:proofErr w:type="spellEnd"/>
           </w:p>
@@ -1242,7 +1242,7 @@
           <w:p>
             <w:proofErr w:type="spellStart"/>
             <w:r>
-              <w:t>getLastMeasures</w:t>
+              <w:t>obtenerLasUltimasMediciones</w:t>
             </w:r>
             <w:proofErr w:type="spellEnd"/>
           </w:p>

</xml_diff>

<commit_message>
Actualicación de la documentación de la bbdd
</commit_message>
<xml_diff>
--- a/doc/DocumentacionServer.docx
+++ b/doc/DocumentacionServer.docx
@@ -588,15 +588,7 @@
     <w:p/>
     <w:p>
       <w:r>
-        <w:t xml:space="preserve">El objetivo final de este desarrollo es conseguir un mapa de contaminación de una ciudad (en nuestro caso de </w:t>
-      </w:r>
-      <w:proofErr w:type="spellStart"/>
-      <w:r>
-        <w:t>Gandia</w:t>
-      </w:r>
-      <w:proofErr w:type="spellEnd"/>
-      <w:r>
-        <w:t xml:space="preserve">). Para ello contaremos con un sensor de gas que captara información relativa a los gases contaminantes a medida que vas caminando por la calle. Este sensor enviara los datos a un dispositivo móvil mediante Bluetooth, para que </w:t>
+        <w:t xml:space="preserve">El objetivo final de este desarrollo es conseguir un mapa de contaminación de una ciudad (en nuestro caso de Gandia). Para ello contaremos con un sensor de gas que captara información relativa a los gases contaminantes a medida que vas caminando por la calle. Este sensor enviara los datos a un dispositivo móvil mediante Bluetooth, para que </w:t>
       </w:r>
       <w:r>
         <w:t xml:space="preserve">este </w:t>
@@ -623,15 +615,7 @@
         </w:sectPr>
       </w:pPr>
       <w:r>
-        <w:t xml:space="preserve">Por otro lado, contaremos con una </w:t>
-      </w:r>
-      <w:proofErr w:type="spellStart"/>
-      <w:r>
-        <w:t>pagina</w:t>
-      </w:r>
-      <w:proofErr w:type="spellEnd"/>
-      <w:r>
-        <w:t xml:space="preserve"> web desde la que podremos consultar todos los datos obtenidos con los sensores. De igual manera que con el dispositivo móvil, para realizar las consultas se utilizara el servicio API REST.</w:t>
+        <w:t>Por otro lado, contaremos con una pagina web desde la que podremos consultar todos los datos obtenidos con los sensores. De igual manera que con el dispositivo móvil, para realizar las consultas se utilizara el servicio API REST.</w:t>
       </w:r>
       <w:r>
         <w:rPr>
@@ -700,31 +684,7 @@
     </w:p>
     <w:p>
       <w:r>
-        <w:t xml:space="preserve">Para la creación de la </w:t>
-      </w:r>
-      <w:proofErr w:type="spellStart"/>
-      <w:r>
-        <w:t>pagina</w:t>
-      </w:r>
-      <w:proofErr w:type="spellEnd"/>
-      <w:r>
-        <w:t xml:space="preserve"> web y la gestión del servicio API REST se utilizar </w:t>
-      </w:r>
-      <w:proofErr w:type="spellStart"/>
-      <w:r>
-        <w:t>Flask</w:t>
-      </w:r>
-      <w:proofErr w:type="spellEnd"/>
-      <w:r>
-        <w:t xml:space="preserve"> un </w:t>
-      </w:r>
-      <w:proofErr w:type="spellStart"/>
-      <w:r>
-        <w:t>framework</w:t>
-      </w:r>
-      <w:proofErr w:type="spellEnd"/>
-      <w:r>
-        <w:t xml:space="preserve"> de Python que nos permite crear aplicaciones web de una forma ágil y siguiendo el patrón MVC (modelo vista controlador).</w:t>
+        <w:t>Para la creación de la pagina web y la gestión del servicio API REST se utilizar Flask un framework de Python que nos permite crear aplicaciones web de una forma ágil y siguiendo el patrón MVC (modelo vista controlador).</w:t>
       </w:r>
     </w:p>
     <w:p>
@@ -744,254 +704,57 @@
     </w:p>
     <w:p>
       <w:r>
-        <w:t>Por el momento esta base de datos solo contara con la tabla Mediciones.</w:t>
-      </w:r>
-    </w:p>
-    <w:tbl>
-      <w:tblPr>
-        <w:tblStyle w:val="Tablaconcuadrcula"/>
-        <w:tblpPr w:leftFromText="141" w:rightFromText="141" w:vertAnchor="text" w:horzAnchor="margin" w:tblpY="141"/>
-        <w:tblW w:w="8731" w:type="dxa"/>
-        <w:tblLook w:val="04A0" w:firstRow="1" w:lastRow="0" w:firstColumn="1" w:lastColumn="0" w:noHBand="0" w:noVBand="1"/>
-      </w:tblPr>
-      <w:tblGrid>
-        <w:gridCol w:w="4363"/>
-        <w:gridCol w:w="4368"/>
-      </w:tblGrid>
-      <w:tr>
-        <w:trPr>
-          <w:trHeight w:val="459"/>
-        </w:trPr>
-        <w:tc>
-          <w:tcPr>
-            <w:tcW w:w="8731" w:type="dxa"/>
-            <w:gridSpan w:val="2"/>
-            <w:shd w:val="clear" w:color="auto" w:fill="D9D9D9" w:themeFill="background1" w:themeFillShade="D9"/>
-          </w:tcPr>
-          <w:p>
-            <w:pPr>
-              <w:tabs>
-                <w:tab w:val="left" w:pos="1815"/>
-              </w:tabs>
-              <w:jc w:val="both"/>
-              <w:rPr>
-                <w:b/>
-                <w:bCs/>
-              </w:rPr>
-            </w:pPr>
-            <w:r>
-              <w:rPr>
-                <w:b/>
-                <w:bCs/>
-              </w:rPr>
-              <w:t>Mediciones</w:t>
-            </w:r>
-          </w:p>
-        </w:tc>
-      </w:tr>
-      <w:tr>
-        <w:trPr>
-          <w:trHeight w:val="434"/>
-        </w:trPr>
-        <w:tc>
-          <w:tcPr>
-            <w:tcW w:w="4363" w:type="dxa"/>
-            <w:shd w:val="clear" w:color="auto" w:fill="D9D9D9" w:themeFill="background1" w:themeFillShade="D9"/>
-          </w:tcPr>
-          <w:p>
-            <w:pPr>
-              <w:tabs>
-                <w:tab w:val="left" w:pos="1170"/>
-              </w:tabs>
-            </w:pPr>
-            <w:r>
-              <w:t>Nombre campo</w:t>
-            </w:r>
-            <w:r>
-              <w:tab/>
-            </w:r>
-          </w:p>
-        </w:tc>
-        <w:tc>
-          <w:tcPr>
-            <w:tcW w:w="4368" w:type="dxa"/>
-            <w:shd w:val="clear" w:color="auto" w:fill="D9D9D9" w:themeFill="background1" w:themeFillShade="D9"/>
-          </w:tcPr>
-          <w:p>
-            <w:r>
-              <w:t>Tip de dato</w:t>
-            </w:r>
-          </w:p>
-        </w:tc>
-      </w:tr>
-      <w:tr>
-        <w:trPr>
-          <w:trHeight w:val="459"/>
-        </w:trPr>
-        <w:tc>
-          <w:tcPr>
-            <w:tcW w:w="4363" w:type="dxa"/>
-          </w:tcPr>
-          <w:p>
-            <w:r>
-              <w:t>Id</w:t>
-            </w:r>
-          </w:p>
-        </w:tc>
-        <w:tc>
-          <w:tcPr>
-            <w:tcW w:w="4368" w:type="dxa"/>
-          </w:tcPr>
-          <w:p>
-            <w:proofErr w:type="spellStart"/>
-            <w:r>
-              <w:t>Int</w:t>
-            </w:r>
-            <w:proofErr w:type="spellEnd"/>
-          </w:p>
-        </w:tc>
-      </w:tr>
-      <w:tr>
-        <w:trPr>
-          <w:trHeight w:val="434"/>
-        </w:trPr>
-        <w:tc>
-          <w:tcPr>
-            <w:tcW w:w="4363" w:type="dxa"/>
-          </w:tcPr>
-          <w:p>
-            <w:proofErr w:type="spellStart"/>
-            <w:r>
-              <w:t>Medicion</w:t>
-            </w:r>
-            <w:proofErr w:type="spellEnd"/>
-          </w:p>
-        </w:tc>
-        <w:tc>
-          <w:tcPr>
-            <w:tcW w:w="4368" w:type="dxa"/>
-          </w:tcPr>
-          <w:p>
-            <w:proofErr w:type="spellStart"/>
-            <w:r>
-              <w:t>Float</w:t>
-            </w:r>
-            <w:proofErr w:type="spellEnd"/>
-          </w:p>
-        </w:tc>
-      </w:tr>
-      <w:tr>
-        <w:trPr>
-          <w:trHeight w:val="459"/>
-        </w:trPr>
-        <w:tc>
-          <w:tcPr>
-            <w:tcW w:w="4363" w:type="dxa"/>
-          </w:tcPr>
-          <w:p>
-            <w:r>
-              <w:t>Fecha</w:t>
-            </w:r>
-          </w:p>
-        </w:tc>
-        <w:tc>
-          <w:tcPr>
-            <w:tcW w:w="4368" w:type="dxa"/>
-          </w:tcPr>
-          <w:p>
-            <w:r>
-              <w:t>Date</w:t>
-            </w:r>
-          </w:p>
-        </w:tc>
-      </w:tr>
-      <w:tr>
-        <w:trPr>
-          <w:trHeight w:val="434"/>
-        </w:trPr>
-        <w:tc>
-          <w:tcPr>
-            <w:tcW w:w="4363" w:type="dxa"/>
-          </w:tcPr>
-          <w:p>
-            <w:r>
-              <w:t>Hora</w:t>
-            </w:r>
-          </w:p>
-        </w:tc>
-        <w:tc>
-          <w:tcPr>
-            <w:tcW w:w="4368" w:type="dxa"/>
-          </w:tcPr>
-          <w:p>
-            <w:r>
-              <w:t>Date</w:t>
-            </w:r>
-          </w:p>
-        </w:tc>
-      </w:tr>
-      <w:tr>
-        <w:trPr>
-          <w:trHeight w:val="434"/>
-        </w:trPr>
-        <w:tc>
-          <w:tcPr>
-            <w:tcW w:w="4363" w:type="dxa"/>
-          </w:tcPr>
-          <w:p>
-            <w:proofErr w:type="spellStart"/>
-            <w:r>
-              <w:t>Localización_lat</w:t>
-            </w:r>
-            <w:proofErr w:type="spellEnd"/>
-          </w:p>
-        </w:tc>
-        <w:tc>
-          <w:tcPr>
-            <w:tcW w:w="4368" w:type="dxa"/>
-          </w:tcPr>
-          <w:p>
-            <w:proofErr w:type="spellStart"/>
-            <w:r>
-              <w:t>Float</w:t>
-            </w:r>
-            <w:proofErr w:type="spellEnd"/>
-          </w:p>
-        </w:tc>
-      </w:tr>
-      <w:tr>
-        <w:trPr>
-          <w:trHeight w:val="434"/>
-        </w:trPr>
-        <w:tc>
-          <w:tcPr>
-            <w:tcW w:w="4363" w:type="dxa"/>
-          </w:tcPr>
-          <w:p>
-            <w:proofErr w:type="spellStart"/>
-            <w:r>
-              <w:t>localización_lon</w:t>
-            </w:r>
-            <w:proofErr w:type="spellEnd"/>
-          </w:p>
-        </w:tc>
-        <w:tc>
-          <w:tcPr>
-            <w:tcW w:w="4368" w:type="dxa"/>
-          </w:tcPr>
-          <w:p>
-            <w:proofErr w:type="spellStart"/>
-            <w:r>
-              <w:t>Float</w:t>
-            </w:r>
-            <w:proofErr w:type="spellEnd"/>
-          </w:p>
-        </w:tc>
-      </w:tr>
-    </w:tbl>
-    <w:p>
-      <w:r>
-        <w:br w:type="page"/>
+        <w:rPr>
+          <w:noProof/>
+        </w:rPr>
+        <w:drawing>
+          <wp:inline distT="0" distB="0" distL="0" distR="0" wp14:anchorId="375979E8" wp14:editId="71678E4A">
+            <wp:extent cx="5400040" cy="1722755"/>
+            <wp:effectExtent l="0" t="0" r="0" b="0"/>
+            <wp:docPr id="3" name="Imagen 3" descr="Interfaz de usuario gráfica, Aplicación, Tabla&#10;&#10;Descripción generada automáticamente"/>
+            <wp:cNvGraphicFramePr>
+              <a:graphicFrameLocks xmlns:a="http://schemas.openxmlformats.org/drawingml/2006/main" noChangeAspect="1"/>
+            </wp:cNvGraphicFramePr>
+            <a:graphic xmlns:a="http://schemas.openxmlformats.org/drawingml/2006/main">
+              <a:graphicData uri="http://schemas.openxmlformats.org/drawingml/2006/picture">
+                <pic:pic xmlns:pic="http://schemas.openxmlformats.org/drawingml/2006/picture">
+                  <pic:nvPicPr>
+                    <pic:cNvPr id="3" name="Imagen 3" descr="Interfaz de usuario gráfica, Aplicación, Tabla&#10;&#10;Descripción generada automáticamente"/>
+                    <pic:cNvPicPr>
+                      <a:picLocks noChangeAspect="1" noChangeArrowheads="1"/>
+                    </pic:cNvPicPr>
+                  </pic:nvPicPr>
+                  <pic:blipFill>
+                    <a:blip r:embed="rId11" cstate="print">
+                      <a:extLst>
+                        <a:ext uri="{28A0092B-C50C-407E-A947-70E740481C1C}">
+                          <a14:useLocalDpi xmlns:a14="http://schemas.microsoft.com/office/drawing/2010/main" val="0"/>
+                        </a:ext>
+                      </a:extLst>
+                    </a:blip>
+                    <a:srcRect/>
+                    <a:stretch>
+                      <a:fillRect/>
+                    </a:stretch>
+                  </pic:blipFill>
+                  <pic:spPr bwMode="auto">
+                    <a:xfrm>
+                      <a:off x="0" y="0"/>
+                      <a:ext cx="5400040" cy="1722755"/>
+                    </a:xfrm>
+                    <a:prstGeom prst="rect">
+                      <a:avLst/>
+                    </a:prstGeom>
+                    <a:noFill/>
+                    <a:ln>
+                      <a:noFill/>
+                    </a:ln>
+                  </pic:spPr>
+                </pic:pic>
+              </a:graphicData>
+            </a:graphic>
+          </wp:inline>
+        </w:drawing>
       </w:r>
     </w:p>
     <w:p>
@@ -1000,7 +763,6 @@
       </w:pPr>
       <w:bookmarkStart w:id="3" w:name="_Toc84531562"/>
       <w:r>
-        <w:lastRenderedPageBreak/>
         <w:t>Peticiones API REST</w:t>
       </w:r>
       <w:bookmarkEnd w:id="3"/>
@@ -1150,11 +912,9 @@
                 <w:tab w:val="left" w:pos="1185"/>
               </w:tabs>
             </w:pPr>
-            <w:proofErr w:type="spellStart"/>
             <w:r>
               <w:t>insertMedicionJson</w:t>
             </w:r>
-            <w:proofErr w:type="spellEnd"/>
           </w:p>
         </w:tc>
         <w:tc>
@@ -1163,15 +923,7 @@
           </w:tcPr>
           <w:p>
             <w:r>
-              <w:t>[</w:t>
-            </w:r>
-            <w:proofErr w:type="spellStart"/>
-            <w:r>
-              <w:t>Medicion</w:t>
-            </w:r>
-            <w:proofErr w:type="spellEnd"/>
-            <w:r>
-              <w:t>]</w:t>
+              <w:t>[Medicion]</w:t>
             </w:r>
           </w:p>
         </w:tc>
@@ -1195,11 +947,9 @@
             <w:tcW w:w="1444" w:type="dxa"/>
           </w:tcPr>
           <w:p>
-            <w:proofErr w:type="spellStart"/>
             <w:r>
               <w:t>obtenerTodasLasMediciones</w:t>
             </w:r>
-            <w:proofErr w:type="spellEnd"/>
           </w:p>
         </w:tc>
         <w:tc>
@@ -1218,15 +968,7 @@
           </w:tcPr>
           <w:p>
             <w:r>
-              <w:t>[</w:t>
-            </w:r>
-            <w:proofErr w:type="spellStart"/>
-            <w:r>
-              <w:t>Medicion</w:t>
-            </w:r>
-            <w:proofErr w:type="spellEnd"/>
-            <w:r>
-              <w:t>]</w:t>
+              <w:t>[Medicion]</w:t>
             </w:r>
           </w:p>
         </w:tc>
@@ -1240,11 +982,9 @@
             <w:tcW w:w="1444" w:type="dxa"/>
           </w:tcPr>
           <w:p>
-            <w:proofErr w:type="spellStart"/>
             <w:r>
               <w:t>obtenerLasUltimasMediciones</w:t>
             </w:r>
-            <w:proofErr w:type="spellEnd"/>
           </w:p>
         </w:tc>
         <w:tc>
@@ -1263,15 +1003,7 @@
           </w:tcPr>
           <w:p>
             <w:r>
-              <w:t>[</w:t>
-            </w:r>
-            <w:proofErr w:type="spellStart"/>
-            <w:r>
-              <w:t>Medicion</w:t>
-            </w:r>
-            <w:proofErr w:type="spellEnd"/>
-            <w:r>
-              <w:t>]</w:t>
+              <w:t>[Medicion]</w:t>
             </w:r>
           </w:p>
         </w:tc>
@@ -1336,15 +1068,7 @@
     </w:p>
     <w:p>
       <w:r>
-        <w:t xml:space="preserve"> "</w:t>
-      </w:r>
-      <w:proofErr w:type="spellStart"/>
-      <w:r>
-        <w:t>medicion</w:t>
-      </w:r>
-      <w:proofErr w:type="spellEnd"/>
-      <w:r>
-        <w:t>": 25545.25,</w:t>
+        <w:t xml:space="preserve"> "medicion": 25545.25,</w:t>
       </w:r>
     </w:p>
     <w:p>
@@ -1359,40 +1083,24 @@
     </w:p>
     <w:p>
       <w:r>
-        <w:t xml:space="preserve"> "</w:t>
-      </w:r>
-      <w:proofErr w:type="spellStart"/>
-      <w:r>
-        <w:t>localizaci</w:t>
+        <w:t xml:space="preserve"> "localizaci</w:t>
       </w:r>
       <w:r>
         <w:t>o</w:t>
       </w:r>
       <w:r>
-        <w:t>n_lat</w:t>
-      </w:r>
-      <w:proofErr w:type="spellEnd"/>
-      <w:r>
-        <w:t>": 17.1,</w:t>
-      </w:r>
-    </w:p>
-    <w:p>
-      <w:r>
-        <w:t xml:space="preserve"> " </w:t>
-      </w:r>
-      <w:proofErr w:type="spellStart"/>
-      <w:r>
-        <w:t>localizaci</w:t>
+        <w:t>n_lat": 17.1,</w:t>
+      </w:r>
+    </w:p>
+    <w:p>
+      <w:r>
+        <w:t xml:space="preserve"> " localizaci</w:t>
       </w:r>
       <w:r>
         <w:t>o</w:t>
       </w:r>
       <w:r>
-        <w:t>n_lon</w:t>
-      </w:r>
-      <w:proofErr w:type="spellEnd"/>
-      <w:r>
-        <w:t>": 15.2,</w:t>
+        <w:t>n_lon": 15.2,</w:t>
       </w:r>
     </w:p>
     <w:p>
@@ -1412,15 +1120,7 @@
     </w:p>
     <w:p>
       <w:r>
-        <w:t xml:space="preserve"> "</w:t>
-      </w:r>
-      <w:proofErr w:type="spellStart"/>
-      <w:r>
-        <w:t>medicion</w:t>
-      </w:r>
-      <w:proofErr w:type="spellEnd"/>
-      <w:r>
-        <w:t>": 58.25,</w:t>
+        <w:t xml:space="preserve"> "medicion": 58.25,</w:t>
       </w:r>
     </w:p>
     <w:p>
@@ -1435,28 +1135,12 @@
     </w:p>
     <w:p>
       <w:r>
-        <w:t xml:space="preserve"> "</w:t>
-      </w:r>
-      <w:proofErr w:type="spellStart"/>
-      <w:r>
-        <w:t>localizacion_lat</w:t>
-      </w:r>
-      <w:proofErr w:type="spellEnd"/>
-      <w:r>
-        <w:t>": 17.1,</w:t>
-      </w:r>
-    </w:p>
-    <w:p>
-      <w:r>
-        <w:t xml:space="preserve"> " </w:t>
-      </w:r>
-      <w:proofErr w:type="spellStart"/>
-      <w:r>
-        <w:t>localizacion_lon</w:t>
-      </w:r>
-      <w:proofErr w:type="spellEnd"/>
-      <w:r>
-        <w:t>": 15.2,</w:t>
+        <w:t xml:space="preserve"> "localizacion_lat": 17.1,</w:t>
+      </w:r>
+    </w:p>
+    <w:p>
+      <w:r>
+        <w:t xml:space="preserve"> " localizacion_lon": 15.2,</w:t>
       </w:r>
     </w:p>
     <w:p>

</xml_diff>

<commit_message>
Añadir nuevas funciones al BackEnd (diseño)
</commit_message>
<xml_diff>
--- a/doc/DocumentacionServer.docx
+++ b/doc/DocumentacionServer.docx
@@ -1109,7 +1109,6 @@
               <w:t>/</w:t>
             </w:r>
             <w:proofErr w:type="spellStart"/>
-            <w:proofErr w:type="gramStart"/>
             <w:r>
               <w:rPr>
                 <w:sz w:val="18"/>
@@ -1130,15 +1129,7 @@
                 <w:sz w:val="18"/>
                 <w:szCs w:val="18"/>
               </w:rPr>
-              <w:t>{</w:t>
-            </w:r>
-            <w:proofErr w:type="gramEnd"/>
-            <w:r>
-              <w:rPr>
-                <w:sz w:val="18"/>
-                <w:szCs w:val="18"/>
-              </w:rPr>
-              <w:t>cuantas}</w:t>
+              <w:t>{cuantas}</w:t>
             </w:r>
           </w:p>
         </w:tc>
@@ -1424,7 +1415,6 @@
               <w:t>/</w:t>
             </w:r>
             <w:proofErr w:type="spellStart"/>
-            <w:proofErr w:type="gramStart"/>
             <w:r>
               <w:rPr>
                 <w:sz w:val="18"/>
@@ -1438,22 +1428,7 @@
                 <w:sz w:val="18"/>
                 <w:szCs w:val="18"/>
               </w:rPr>
-              <w:t>?{</w:t>
-            </w:r>
-            <w:proofErr w:type="gramEnd"/>
-            <w:r>
-              <w:rPr>
-                <w:sz w:val="18"/>
-                <w:szCs w:val="18"/>
-              </w:rPr>
-              <w:t>fecha</w:t>
-            </w:r>
-            <w:r>
-              <w:rPr>
-                <w:sz w:val="18"/>
-                <w:szCs w:val="18"/>
-              </w:rPr>
-              <w:t>}</w:t>
+              <w:t>?{fecha}</w:t>
             </w:r>
           </w:p>
         </w:tc>
@@ -1795,6 +1770,129 @@
         <w:t>}</w:t>
       </w:r>
     </w:p>
+    <w:p/>
+    <w:p/>
+    <w:p/>
+    <w:p/>
+    <w:p/>
+    <w:p/>
+    <w:p/>
+    <w:p>
+      <w:r>
+        <w:lastRenderedPageBreak/>
+        <w:t>A continuación, se mostrará un ejemplo del formato que seguirán l</w:t>
+      </w:r>
+      <w:r>
+        <w:t>os usuarios</w:t>
+      </w:r>
+      <w:r>
+        <w:t>.</w:t>
+      </w:r>
+    </w:p>
+    <w:p>
+      <w:r>
+        <w:t>{</w:t>
+      </w:r>
+    </w:p>
+    <w:p>
+      <w:r>
+        <w:t>“id”:1,</w:t>
+      </w:r>
+    </w:p>
+    <w:p>
+      <w:r>
+        <w:t>“mail”:”pacoLopez@gmail.com”,</w:t>
+      </w:r>
+    </w:p>
+    <w:p>
+      <w:r>
+        <w:t>“</w:t>
+      </w:r>
+      <w:proofErr w:type="spellStart"/>
+      <w:r>
+        <w:t>nombre”:”Paco</w:t>
+      </w:r>
+      <w:proofErr w:type="spellEnd"/>
+      <w:r>
+        <w:t>”,</w:t>
+      </w:r>
+    </w:p>
+    <w:p>
+      <w:r>
+        <w:t>“apellidos”:”</w:t>
+      </w:r>
+      <w:proofErr w:type="spellStart"/>
+      <w:r>
+        <w:t>Lopez</w:t>
+      </w:r>
+      <w:proofErr w:type="spellEnd"/>
+      <w:r>
+        <w:t>”,</w:t>
+      </w:r>
+    </w:p>
+    <w:p>
+      <w:r>
+        <w:t>“</w:t>
+      </w:r>
+      <w:proofErr w:type="spellStart"/>
+      <w:r>
+        <w:t>isAutobusero</w:t>
+      </w:r>
+      <w:proofErr w:type="spellEnd"/>
+      <w:r>
+        <w:t>”:NULL,</w:t>
+      </w:r>
+    </w:p>
+    <w:p>
+      <w:r>
+        <w:t>“edad”:21,</w:t>
+      </w:r>
+    </w:p>
+    <w:p>
+      <w:r>
+        <w:t>“</w:t>
+      </w:r>
+      <w:proofErr w:type="spellStart"/>
+      <w:r>
+        <w:t>matricula”:NULL</w:t>
+      </w:r>
+      <w:proofErr w:type="spellEnd"/>
+      <w:r>
+        <w:t>,</w:t>
+      </w:r>
+    </w:p>
+    <w:p>
+      <w:pPr>
+        <w:rPr>
+          <w:u w:val="single"/>
+        </w:rPr>
+      </w:pPr>
+      <w:r>
+        <w:t>“</w:t>
+      </w:r>
+      <w:proofErr w:type="spellStart"/>
+      <w:r>
+        <w:t>password</w:t>
+      </w:r>
+      <w:proofErr w:type="spellEnd"/>
+      <w:r>
+        <w:t>”:”</w:t>
+      </w:r>
+      <w:proofErr w:type="spellStart"/>
+      <w:r>
+        <w:t>holaMundo</w:t>
+      </w:r>
+      <w:proofErr w:type="spellEnd"/>
+      <w:r>
+        <w:t>”</w:t>
+      </w:r>
+    </w:p>
+    <w:p>
+      <w:r>
+        <w:t>}</w:t>
+      </w:r>
+    </w:p>
+    <w:p/>
     <w:p/>
     <w:sectPr>
       <w:pgSz w:w="11906" w:h="16838"/>
@@ -2511,7 +2609,7 @@
   <w:style w:type="paragraph" w:default="1" w:styleId="Normal">
     <w:name w:val="Normal"/>
     <w:qFormat/>
-    <w:rsid w:val="002B4277"/>
+    <w:rsid w:val="00A24829"/>
   </w:style>
   <w:style w:type="paragraph" w:styleId="Ttulo1">
     <w:name w:val="heading 1"/>

</xml_diff>